<commit_message>
around 50% kato product
working on wishlist/booking
</commit_message>
<xml_diff>
--- a/IM2 assg2 erd functions.docx
+++ b/IM2 assg2 erd functions.docx
@@ -2066,6 +2066,467 @@
           <w:rFonts w:ascii="Arial" w:hAnsi="Arial" w:cs="Arial"/>
         </w:rPr>
       </w:pPr>
+      <w:r>
+        <w:rPr>
+          <w:rFonts w:ascii="Arial" w:hAnsi="Arial" w:cs="Arial"/>
+        </w:rPr>
+        <w:lastRenderedPageBreak/>
+        <w:t>I. Identification (10 items, 2 point each)</w:t>
+      </w:r>
+    </w:p>
+    <w:p>
+      <w:pPr>
+        <w:spacing w:line="276" w:lineRule="auto"/>
+        <w:rPr>
+          <w:rFonts w:ascii="Arial" w:hAnsi="Arial" w:cs="Arial"/>
+        </w:rPr>
+      </w:pPr>
+      <w:r>
+        <w:rPr>
+          <w:rFonts w:ascii="Arial" w:hAnsi="Arial" w:cs="Arial"/>
+        </w:rPr>
+        <w:t>1. Who developed Python and when was it first released?</w:t>
+      </w:r>
+    </w:p>
+    <w:p>
+      <w:pPr>
+        <w:spacing w:line="276" w:lineRule="auto"/>
+        <w:rPr>
+          <w:rFonts w:ascii="Arial" w:hAnsi="Arial" w:cs="Arial"/>
+        </w:rPr>
+      </w:pPr>
+      <w:r>
+        <w:rPr>
+          <w:rFonts w:ascii="Arial" w:hAnsi="Arial" w:cs="Arial"/>
+        </w:rPr>
+        <w:t>2. What is the philosophy of Python often summarized in?</w:t>
+      </w:r>
+    </w:p>
+    <w:p>
+      <w:pPr>
+        <w:spacing w:line="276" w:lineRule="auto"/>
+        <w:rPr>
+          <w:rFonts w:ascii="Arial" w:hAnsi="Arial" w:cs="Arial"/>
+        </w:rPr>
+      </w:pPr>
+      <w:r>
+        <w:rPr>
+          <w:rFonts w:ascii="Arial" w:hAnsi="Arial" w:cs="Arial"/>
+        </w:rPr>
+        <w:t>3. What Python keyword is used to define a function?</w:t>
+      </w:r>
+    </w:p>
+    <w:p>
+      <w:pPr>
+        <w:spacing w:line="276" w:lineRule="auto"/>
+        <w:rPr>
+          <w:rFonts w:ascii="Arial" w:hAnsi="Arial" w:cs="Arial"/>
+        </w:rPr>
+      </w:pPr>
+      <w:r>
+        <w:rPr>
+          <w:rFonts w:ascii="Arial" w:hAnsi="Arial" w:cs="Arial"/>
+        </w:rPr>
+        <w:t>4. How does Python handle indentation in code?</w:t>
+      </w:r>
+    </w:p>
+    <w:p>
+      <w:pPr>
+        <w:spacing w:line="276" w:lineRule="auto"/>
+        <w:rPr>
+          <w:rFonts w:ascii="Arial" w:hAnsi="Arial" w:cs="Arial"/>
+        </w:rPr>
+      </w:pPr>
+    </w:p>
+    <w:p>
+      <w:pPr>
+        <w:spacing w:line="276" w:lineRule="auto"/>
+        <w:rPr>
+          <w:rFonts w:ascii="Arial" w:hAnsi="Arial" w:cs="Arial"/>
+        </w:rPr>
+      </w:pPr>
+      <w:r>
+        <w:rPr>
+          <w:rFonts w:ascii="Arial" w:hAnsi="Arial" w:cs="Arial"/>
+        </w:rPr>
+        <w:t>5. What type of loop repeats actions for a specific sequence or range?</w:t>
+      </w:r>
+    </w:p>
+    <w:p>
+      <w:pPr>
+        <w:spacing w:line="276" w:lineRule="auto"/>
+        <w:rPr>
+          <w:rFonts w:ascii="Arial" w:hAnsi="Arial" w:cs="Arial"/>
+        </w:rPr>
+      </w:pPr>
+      <w:r>
+        <w:rPr>
+          <w:rFonts w:ascii="Arial" w:hAnsi="Arial" w:cs="Arial"/>
+        </w:rPr>
+        <w:t>6. What is an example of a derived attribute in an ERD?</w:t>
+      </w:r>
+    </w:p>
+    <w:p>
+      <w:pPr>
+        <w:spacing w:line="276" w:lineRule="auto"/>
+        <w:rPr>
+          <w:rFonts w:ascii="Arial" w:hAnsi="Arial" w:cs="Arial"/>
+        </w:rPr>
+      </w:pPr>
+      <w:r>
+        <w:rPr>
+          <w:rFonts w:ascii="Arial" w:hAnsi="Arial" w:cs="Arial"/>
+        </w:rPr>
+        <w:t>7. Name the syntax used in Python for single-line comments.</w:t>
+      </w:r>
+    </w:p>
+    <w:p>
+      <w:pPr>
+        <w:spacing w:line="276" w:lineRule="auto"/>
+        <w:rPr>
+          <w:rFonts w:ascii="Arial" w:hAnsi="Arial" w:cs="Arial"/>
+        </w:rPr>
+      </w:pPr>
+    </w:p>
+    <w:p>
+      <w:pPr>
+        <w:spacing w:line="276" w:lineRule="auto"/>
+        <w:rPr>
+          <w:rFonts w:ascii="Arial" w:hAnsi="Arial" w:cs="Arial"/>
+        </w:rPr>
+      </w:pPr>
+      <w:r>
+        <w:rPr>
+          <w:rFonts w:ascii="Arial" w:hAnsi="Arial" w:cs="Arial"/>
+        </w:rPr>
+        <w:t>8. Which Python function converts a string to an integer?</w:t>
+      </w:r>
+    </w:p>
+    <w:p>
+      <w:pPr>
+        <w:spacing w:line="276" w:lineRule="auto"/>
+        <w:rPr>
+          <w:rFonts w:ascii="Arial" w:hAnsi="Arial" w:cs="Arial"/>
+        </w:rPr>
+      </w:pPr>
+    </w:p>
+    <w:p>
+      <w:pPr>
+        <w:spacing w:line="276" w:lineRule="auto"/>
+        <w:rPr>
+          <w:rFonts w:ascii="Arial" w:hAnsi="Arial" w:cs="Arial"/>
+        </w:rPr>
+      </w:pPr>
+      <w:r>
+        <w:rPr>
+          <w:rFonts w:ascii="Arial" w:hAnsi="Arial" w:cs="Arial"/>
+        </w:rPr>
+        <w:t>9. Define an entity in the context of an ERD.</w:t>
+      </w:r>
+    </w:p>
+    <w:p>
+      <w:pPr>
+        <w:spacing w:line="276" w:lineRule="auto"/>
+        <w:rPr>
+          <w:rFonts w:ascii="Arial" w:hAnsi="Arial" w:cs="Arial"/>
+        </w:rPr>
+      </w:pPr>
+      <w:r>
+        <w:rPr>
+          <w:rFonts w:ascii="Arial" w:hAnsi="Arial" w:cs="Arial"/>
+        </w:rPr>
+        <w:t>10. What does OOP stand for in Python?</w:t>
+      </w:r>
+    </w:p>
+    <w:p>
+      <w:pPr>
+        <w:spacing w:line="276" w:lineRule="auto"/>
+        <w:rPr>
+          <w:rFonts w:ascii="Arial" w:hAnsi="Arial" w:cs="Arial"/>
+        </w:rPr>
+      </w:pPr>
+    </w:p>
+    <w:p>
+      <w:pPr>
+        <w:spacing w:line="276" w:lineRule="auto"/>
+        <w:rPr>
+          <w:rFonts w:ascii="Arial" w:hAnsi="Arial" w:cs="Arial"/>
+        </w:rPr>
+      </w:pPr>
+      <w:r>
+        <w:rPr>
+          <w:rFonts w:ascii="Arial" w:hAnsi="Arial" w:cs="Arial"/>
+        </w:rPr>
+        <w:t>Il. Enumeration (5 items, 2 points each)</w:t>
+      </w:r>
+    </w:p>
+    <w:p>
+      <w:pPr>
+        <w:spacing w:line="276" w:lineRule="auto"/>
+        <w:rPr>
+          <w:rFonts w:ascii="Arial" w:hAnsi="Arial" w:cs="Arial"/>
+        </w:rPr>
+      </w:pPr>
+    </w:p>
+    <w:p>
+      <w:pPr>
+        <w:spacing w:line="276" w:lineRule="auto"/>
+        <w:rPr>
+          <w:rFonts w:ascii="Arial" w:hAnsi="Arial" w:cs="Arial"/>
+        </w:rPr>
+      </w:pPr>
+      <w:r>
+        <w:rPr>
+          <w:rFonts w:ascii="Arial" w:hAnsi="Arial" w:cs="Arial"/>
+        </w:rPr>
+        <w:t>1. List 3 features that make Python popular.</w:t>
+      </w:r>
+    </w:p>
+    <w:p>
+      <w:pPr>
+        <w:spacing w:line="276" w:lineRule="auto"/>
+        <w:rPr>
+          <w:rFonts w:ascii="Arial" w:hAnsi="Arial" w:cs="Arial"/>
+        </w:rPr>
+      </w:pPr>
+    </w:p>
+    <w:p>
+      <w:pPr>
+        <w:spacing w:line="276" w:lineRule="auto"/>
+        <w:rPr>
+          <w:rFonts w:ascii="Arial" w:hAnsi="Arial" w:cs="Arial"/>
+        </w:rPr>
+      </w:pPr>
+      <w:r>
+        <w:rPr>
+          <w:rFonts w:ascii="Arial" w:hAnsi="Arial" w:cs="Arial"/>
+        </w:rPr>
+        <w:t>2. Enumerate the 3 phases of data modeling.</w:t>
+      </w:r>
+    </w:p>
+    <w:p>
+      <w:pPr>
+        <w:spacing w:line="276" w:lineRule="auto"/>
+        <w:rPr>
+          <w:rFonts w:ascii="Arial" w:hAnsi="Arial" w:cs="Arial"/>
+        </w:rPr>
+      </w:pPr>
+    </w:p>
+    <w:p>
+      <w:pPr>
+        <w:spacing w:line="276" w:lineRule="auto"/>
+        <w:rPr>
+          <w:rFonts w:ascii="Arial" w:hAnsi="Arial" w:cs="Arial"/>
+        </w:rPr>
+      </w:pPr>
+      <w:r>
+        <w:rPr>
+          <w:rFonts w:ascii="Arial" w:hAnsi="Arial" w:cs="Arial"/>
+        </w:rPr>
+        <w:t>3. Name 3 types of control structures in Python.</w:t>
+      </w:r>
+    </w:p>
+    <w:p>
+      <w:pPr>
+        <w:spacing w:line="276" w:lineRule="auto"/>
+        <w:rPr>
+          <w:rFonts w:ascii="Arial" w:hAnsi="Arial" w:cs="Arial"/>
+        </w:rPr>
+      </w:pPr>
+    </w:p>
+    <w:p>
+      <w:pPr>
+        <w:spacing w:line="276" w:lineRule="auto"/>
+        <w:rPr>
+          <w:rFonts w:ascii="Arial" w:hAnsi="Arial" w:cs="Arial"/>
+        </w:rPr>
+      </w:pPr>
+      <w:r>
+        <w:rPr>
+          <w:rFonts w:ascii="Arial" w:hAnsi="Arial" w:cs="Arial"/>
+        </w:rPr>
+        <w:t>4. List the 3 components of an ERD.</w:t>
+      </w:r>
+    </w:p>
+    <w:p>
+      <w:pPr>
+        <w:spacing w:line="276" w:lineRule="auto"/>
+        <w:rPr>
+          <w:rFonts w:ascii="Arial" w:hAnsi="Arial" w:cs="Arial"/>
+        </w:rPr>
+      </w:pPr>
+    </w:p>
+    <w:p>
+      <w:pPr>
+        <w:spacing w:line="276" w:lineRule="auto"/>
+        <w:rPr>
+          <w:rFonts w:ascii="Arial" w:hAnsi="Arial" w:cs="Arial"/>
+        </w:rPr>
+      </w:pPr>
+      <w:r>
+        <w:rPr>
+          <w:rFonts w:ascii="Arial" w:hAnsi="Arial" w:cs="Arial"/>
+        </w:rPr>
+        <w:t>5. Provide 4 examples of standard Python libraries.</w:t>
+      </w:r>
+    </w:p>
+    <w:p>
+      <w:pPr>
+        <w:spacing w:line="276" w:lineRule="auto"/>
+        <w:rPr>
+          <w:rFonts w:ascii="Arial" w:hAnsi="Arial" w:cs="Arial"/>
+        </w:rPr>
+      </w:pPr>
+    </w:p>
+    <w:p>
+      <w:pPr>
+        <w:spacing w:line="276" w:lineRule="auto"/>
+        <w:rPr>
+          <w:rFonts w:ascii="Arial" w:hAnsi="Arial" w:cs="Arial"/>
+        </w:rPr>
+      </w:pPr>
+      <w:r>
+        <w:rPr>
+          <w:rFonts w:ascii="Arial" w:hAnsi="Arial" w:cs="Arial"/>
+        </w:rPr>
+        <w:t>III. Reasoning (5 items, 3 points each)</w:t>
+      </w:r>
+    </w:p>
+    <w:p>
+      <w:pPr>
+        <w:spacing w:line="276" w:lineRule="auto"/>
+        <w:rPr>
+          <w:rFonts w:ascii="Arial" w:hAnsi="Arial" w:cs="Arial"/>
+        </w:rPr>
+      </w:pPr>
+    </w:p>
+    <w:p>
+      <w:pPr>
+        <w:spacing w:line="276" w:lineRule="auto"/>
+        <w:rPr>
+          <w:rFonts w:ascii="Arial" w:hAnsi="Arial" w:cs="Arial"/>
+        </w:rPr>
+      </w:pPr>
+      <w:r>
+        <w:rPr>
+          <w:rFonts w:ascii="Arial" w:hAnsi="Arial" w:cs="Arial"/>
+        </w:rPr>
+        <w:t>1. Explain why Python's dynamic typing is both an advantage and a potential risk.</w:t>
+      </w:r>
+    </w:p>
+    <w:p>
+      <w:pPr>
+        <w:spacing w:line="276" w:lineRule="auto"/>
+        <w:rPr>
+          <w:rFonts w:ascii="Arial" w:hAnsi="Arial" w:cs="Arial"/>
+        </w:rPr>
+      </w:pPr>
+      <w:r>
+        <w:rPr>
+          <w:rFonts w:ascii="Arial" w:hAnsi="Arial" w:cs="Arial"/>
+        </w:rPr>
+        <w:t>2. Describe the importance of ERDs in database design.</w:t>
+      </w:r>
+    </w:p>
+    <w:p>
+      <w:pPr>
+        <w:spacing w:line="276" w:lineRule="auto"/>
+        <w:rPr>
+          <w:rFonts w:ascii="Arial" w:hAnsi="Arial" w:cs="Arial"/>
+        </w:rPr>
+      </w:pPr>
+      <w:r>
+        <w:rPr>
+          <w:rFonts w:ascii="Arial" w:hAnsi="Arial" w:cs="Arial"/>
+        </w:rPr>
+        <w:t>3. Why is Python's readability important for program maintenance?</w:t>
+      </w:r>
+    </w:p>
+    <w:p>
+      <w:pPr>
+        <w:spacing w:line="276" w:lineRule="auto"/>
+        <w:rPr>
+          <w:rFonts w:ascii="Arial" w:hAnsi="Arial" w:cs="Arial"/>
+        </w:rPr>
+      </w:pPr>
+      <w:r>
+        <w:rPr>
+          <w:rFonts w:ascii="Arial" w:hAnsi="Arial" w:cs="Arial"/>
+        </w:rPr>
+        <w:t>4. Discuss the significance of using indentation in Python syntax.</w:t>
+      </w:r>
+    </w:p>
+    <w:p>
+      <w:pPr>
+        <w:spacing w:line="276" w:lineRule="auto"/>
+        <w:rPr>
+          <w:rFonts w:ascii="Arial" w:hAnsi="Arial" w:cs="Arial"/>
+        </w:rPr>
+      </w:pPr>
+    </w:p>
+    <w:p>
+      <w:pPr>
+        <w:spacing w:line="276" w:lineRule="auto"/>
+        <w:rPr>
+          <w:rFonts w:ascii="Arial" w:hAnsi="Arial" w:cs="Arial"/>
+        </w:rPr>
+      </w:pPr>
+      <w:r>
+        <w:rPr>
+          <w:rFonts w:ascii="Arial" w:hAnsi="Arial" w:cs="Arial"/>
+        </w:rPr>
+        <w:t>5. How do inheritance and polymorphism improve code reusability in Python OOP?</w:t>
+      </w:r>
+    </w:p>
+    <w:p>
+      <w:pPr>
+        <w:spacing w:line="276" w:lineRule="auto"/>
+        <w:rPr>
+          <w:rFonts w:ascii="Arial" w:hAnsi="Arial" w:cs="Arial"/>
+        </w:rPr>
+      </w:pPr>
+    </w:p>
+    <w:p>
+      <w:pPr>
+        <w:spacing w:line="276" w:lineRule="auto"/>
+        <w:rPr>
+          <w:rFonts w:ascii="Arial" w:hAnsi="Arial" w:cs="Arial"/>
+        </w:rPr>
+      </w:pPr>
+      <w:r>
+        <w:rPr>
+          <w:rFonts w:ascii="Arial" w:hAnsi="Arial" w:cs="Arial"/>
+        </w:rPr>
+        <w:t>IV. Coding (5 items, 5 points each)</w:t>
+      </w:r>
+    </w:p>
+    <w:p>
+      <w:pPr>
+        <w:spacing w:line="276" w:lineRule="auto"/>
+        <w:rPr>
+          <w:rFonts w:ascii="Arial" w:hAnsi="Arial" w:cs="Arial"/>
+        </w:rPr>
+      </w:pPr>
+      <w:r>
+        <w:rPr>
+          <w:rFonts w:ascii="Arial" w:hAnsi="Arial" w:cs="Arial"/>
+        </w:rPr>
+        <w:t>1. Write a Python function that checks if a number is even or odd.</w:t>
+      </w:r>
+    </w:p>
+    <w:p>
+      <w:pPr>
+        <w:spacing w:line="276" w:lineRule="auto"/>
+        <w:rPr>
+          <w:rFonts w:ascii="Arial" w:hAnsi="Arial" w:cs="Arial"/>
+        </w:rPr>
+      </w:pPr>
+      <w:r>
+        <w:rPr>
+          <w:rFonts w:ascii="Arial" w:hAnsi="Arial" w:cs="Arial"/>
+        </w:rPr>
+        <w:t>2. Create a Python class 'Car' with attributes 'make", 'model', and year'.</w:t>
+      </w:r>
     </w:p>
     <w:sectPr>
       <w:pgSz w:w="12240" w:h="15840" w:code="1"/>

</xml_diff>